<commit_message>
added problem and solutions docs and revised major paper with shaker rig info
</commit_message>
<xml_diff>
--- a/23FL/Tech_Comm/candidate solutions (2023-11-06).docx
+++ b/23FL/Tech_Comm/candidate solutions (2023-11-06).docx
@@ -51,6 +51,10 @@
         <w:t>8 posts</w:t>
       </w:r>
     </w:p>
+    <w:p/>
+    <w:p/>
+    <w:p/>
+    <w:p/>
     <w:p>
       <w:r>
         <w:t>Throughout motorsports and engineering, many types of actuators are used for shakers. Typically, motorsports shaker rigs use:</w:t>

</xml_diff>